<commit_message>
Updated Self-Made Game Framework note (Kor.ver)
</commit_message>
<xml_diff>
--- a/(Do Not Open)/Template/Chaewan_Woo_Resume_Eng.docx
+++ b/(Do Not Open)/Template/Chaewan_Woo_Resume_Eng.docx
@@ -2394,7 +2394,27 @@
           <w:sz w:val="20"/>
           <w:lang w:eastAsia="ko-KR"/>
         </w:rPr>
-        <w:t>Designed hierarchical Scene-Layer-Object-Component architecture and core systems (input, audio, UI, etc.).</w:t>
+        <w:t>Designed hierarchical Scene-Layer-Object-Component architecture and core</w:t>
+      </w:r>
+      <w:r>
+        <w:rPr>
+          <w:rFonts w:ascii="Times New Roman" w:eastAsiaTheme="minorEastAsia" w:hAnsi="Times New Roman" w:cs="Times New Roman" w:hint="eastAsia"/>
+          <w:w w:val="105"/>
+          <w:sz w:val="20"/>
+          <w:lang w:eastAsia="ko-KR"/>
+        </w:rPr>
+        <w:t xml:space="preserve"> systems (input, audio, UI, etc</w:t>
+      </w:r>
+      <w:bookmarkStart w:id="3" w:name="_GoBack"/>
+      <w:bookmarkEnd w:id="3"/>
+      <w:r>
+        <w:rPr>
+          <w:rFonts w:ascii="Times New Roman" w:eastAsiaTheme="minorEastAsia" w:hAnsi="Times New Roman" w:cs="Times New Roman" w:hint="eastAsia"/>
+          <w:w w:val="105"/>
+          <w:sz w:val="20"/>
+          <w:lang w:eastAsia="ko-KR"/>
+        </w:rPr>
+        <w:t>).</w:t>
       </w:r>
     </w:p>
     <w:p>
@@ -2423,18 +2443,7 @@
           <w:sz w:val="20"/>
           <w:lang w:eastAsia="ko-KR"/>
         </w:rPr>
-        <w:t xml:space="preserve">Implemented collision </w:t>
-      </w:r>
-      <w:bookmarkStart w:id="3" w:name="_GoBack"/>
-      <w:bookmarkEnd w:id="3"/>
-      <w:r>
-        <w:rPr>
-          <w:rFonts w:ascii="Times New Roman" w:eastAsiaTheme="minorEastAsia" w:hAnsi="Times New Roman" w:cs="Times New Roman"/>
-          <w:w w:val="105"/>
-          <w:sz w:val="20"/>
-          <w:lang w:eastAsia="ko-KR"/>
-        </w:rPr>
-        <w:t>and physics systems with quadtree, memory pooling, and profile-bas</w:t>
+        <w:t>Implemented collision and physics systems with quadtree, memory pooling, and profile-bas</w:t>
       </w:r>
       <w:r>
         <w:rPr>

</xml_diff>